<commit_message>
correcting my job - pr3
</commit_message>
<xml_diff>
--- a/ПР3_ВССиТК_ЭБИ-113_ЭрлингасИД_2020.docx
+++ b/ПР3_ВССиТК_ЭБИ-113_ЭрлингасИД_2020.docx
@@ -1359,16 +1359,7 @@
           <w:sz w:val="28"/>
           <w:szCs w:val="28"/>
         </w:rPr>
-        <w:t>электронный</w:t>
-      </w:r>
-      <w:r>
-        <w:rPr>
-          <w:rFonts w:ascii="Times New Roman" w:hAnsi="Times New Roman" w:cs="Times New Roman"/>
-          <w:bCs/>
-          <w:sz w:val="28"/>
-          <w:szCs w:val="28"/>
-        </w:rPr>
-        <w:t xml:space="preserve"> блок либо интегральная схема, исполняющая машинные инструкции, главная часть аппаратного обеспечения компьютера или программируемого логического контроллера.</w:t>
+        <w:t>электронный блок либо интегральная схема, исполняющая машинные инструкции, главная часть аппаратного обеспечения компьютера или программируемого логического контроллера.</w:t>
       </w:r>
     </w:p>
     <w:p>
@@ -1528,25 +1519,7 @@
           <w:sz w:val="28"/>
           <w:szCs w:val="28"/>
         </w:rPr>
-        <w:t>Т</w:t>
-      </w:r>
-      <w:r>
-        <w:rPr>
-          <w:rFonts w:ascii="Times New Roman" w:hAnsi="Times New Roman" w:cs="Times New Roman"/>
-          <w:bCs/>
-          <w:sz w:val="28"/>
-          <w:szCs w:val="28"/>
-        </w:rPr>
-        <w:t>вердотельный накопитель</w:t>
-      </w:r>
-      <w:r>
-        <w:rPr>
-          <w:rFonts w:ascii="Times New Roman" w:hAnsi="Times New Roman" w:cs="Times New Roman"/>
-          <w:bCs/>
-          <w:sz w:val="28"/>
-          <w:szCs w:val="28"/>
-        </w:rPr>
-        <w:t xml:space="preserve"> – </w:t>
+        <w:t xml:space="preserve">Твердотельный накопитель – </w:t>
       </w:r>
       <w:r>
         <w:rPr>
@@ -1627,43 +1600,7 @@
           <w:sz w:val="28"/>
           <w:szCs w:val="28"/>
         </w:rPr>
-        <w:t xml:space="preserve"> имеют гораздо </w:t>
-      </w:r>
-      <w:r>
-        <w:rPr>
-          <w:rFonts w:ascii="Times New Roman" w:hAnsi="Times New Roman" w:cs="Times New Roman"/>
-          <w:bCs/>
-          <w:sz w:val="28"/>
-          <w:szCs w:val="28"/>
-        </w:rPr>
-        <w:t>большую</w:t>
-      </w:r>
-      <w:r>
-        <w:rPr>
-          <w:rFonts w:ascii="Times New Roman" w:hAnsi="Times New Roman" w:cs="Times New Roman"/>
-          <w:bCs/>
-          <w:sz w:val="28"/>
-          <w:szCs w:val="28"/>
-        </w:rPr>
-        <w:t xml:space="preserve"> скорость записи. В то же время, они имеют в несколько раз </w:t>
-      </w:r>
-      <w:r>
-        <w:rPr>
-          <w:rFonts w:ascii="Times New Roman" w:hAnsi="Times New Roman" w:cs="Times New Roman"/>
-          <w:bCs/>
-          <w:sz w:val="28"/>
-          <w:szCs w:val="28"/>
-        </w:rPr>
-        <w:t>большую</w:t>
-      </w:r>
-      <w:r>
-        <w:rPr>
-          <w:rFonts w:ascii="Times New Roman" w:hAnsi="Times New Roman" w:cs="Times New Roman"/>
-          <w:bCs/>
-          <w:sz w:val="28"/>
-          <w:szCs w:val="28"/>
-        </w:rPr>
-        <w:t xml:space="preserve"> стоимость в расчете на гигабайт и меньшую износостойкость</w:t>
+        <w:t xml:space="preserve"> имеют гораздо большую скорость записи. В то же время, они имеют в несколько раз большую стоимость в расчете на гигабайт и меньшую износостойкость</w:t>
       </w:r>
       <w:r>
         <w:rPr>
@@ -1774,16 +1711,7 @@
           <w:sz w:val="28"/>
           <w:szCs w:val="28"/>
         </w:rPr>
-        <w:t>Встроенный графический процессор</w:t>
-      </w:r>
-      <w:r>
-        <w:rPr>
-          <w:rFonts w:ascii="Times New Roman" w:hAnsi="Times New Roman" w:cs="Times New Roman"/>
-          <w:bCs/>
-          <w:sz w:val="28"/>
-          <w:szCs w:val="28"/>
-        </w:rPr>
-        <w:t xml:space="preserve"> </w:t>
+        <w:t xml:space="preserve">Встроенный графический процессор </w:t>
       </w:r>
       <w:r>
         <w:rPr>
@@ -1801,16 +1729,7 @@
           <w:sz w:val="28"/>
           <w:szCs w:val="28"/>
         </w:rPr>
-        <w:t>графический</w:t>
-      </w:r>
-      <w:r>
-        <w:rPr>
-          <w:rFonts w:ascii="Times New Roman" w:hAnsi="Times New Roman" w:cs="Times New Roman"/>
-          <w:bCs/>
-          <w:sz w:val="28"/>
-          <w:szCs w:val="28"/>
-        </w:rPr>
-        <w:t xml:space="preserve"> процессор, встроенный в CPU.</w:t>
+        <w:t>графический процессор, встроенный в CPU.</w:t>
       </w:r>
       <w:r>
         <w:t xml:space="preserve"> </w:t>
@@ -3427,25 +3346,7 @@
           <w:sz w:val="28"/>
           <w:szCs w:val="28"/>
         </w:rPr>
-        <w:t xml:space="preserve">14 </w:t>
-      </w:r>
-      <w:proofErr w:type="spellStart"/>
-      <w:r>
-        <w:rPr>
-          <w:rFonts w:ascii="Times New Roman" w:hAnsi="Times New Roman" w:cs="Times New Roman"/>
-          <w:sz w:val="28"/>
-          <w:szCs w:val="28"/>
-        </w:rPr>
-        <w:t>нм</w:t>
-      </w:r>
-      <w:proofErr w:type="spellEnd"/>
-      <w:r>
-        <w:rPr>
-          <w:rFonts w:ascii="Times New Roman" w:hAnsi="Times New Roman" w:cs="Times New Roman"/>
-          <w:sz w:val="28"/>
-          <w:szCs w:val="28"/>
-        </w:rPr>
-        <w:t xml:space="preserve"> – позволяет добиться небольшого потребления энергии и тепловыделения. Архитектура </w:t>
+        <w:t xml:space="preserve">14 нм – позволяет добиться небольшого потребления энергии и тепловыделения. Архитектура </w:t>
       </w:r>
       <w:r>
         <w:rPr>
@@ -3553,7 +3454,6 @@
         </w:rPr>
         <w:t xml:space="preserve"> </w:t>
       </w:r>
-      <w:proofErr w:type="spellStart"/>
       <w:r>
         <w:rPr>
           <w:rFonts w:ascii="Times New Roman" w:hAnsi="Times New Roman" w:cs="Times New Roman"/>
@@ -3563,7 +3463,6 @@
         </w:rPr>
         <w:t>i</w:t>
       </w:r>
-      <w:proofErr w:type="spellEnd"/>
       <w:r>
         <w:rPr>
           <w:rFonts w:ascii="Times New Roman" w:hAnsi="Times New Roman" w:cs="Times New Roman"/>
@@ -3613,18 +3512,8 @@
           <w:sz w:val="28"/>
           <w:szCs w:val="28"/>
         </w:rPr>
-        <w:t xml:space="preserve">Техпроцесс 14 </w:t>
-      </w:r>
-      <w:proofErr w:type="spellStart"/>
-      <w:r>
-        <w:rPr>
-          <w:rFonts w:ascii="Times New Roman" w:hAnsi="Times New Roman" w:cs="Times New Roman"/>
-          <w:sz w:val="28"/>
-          <w:szCs w:val="28"/>
-        </w:rPr>
-        <w:t>нм</w:t>
-      </w:r>
-      <w:proofErr w:type="spellEnd"/>
+        <w:t>Техпроцесс 14 нм</w:t>
+      </w:r>
       <w:r>
         <w:rPr>
           <w:rFonts w:ascii="Times New Roman" w:hAnsi="Times New Roman" w:cs="Times New Roman"/>
@@ -3895,7 +3784,6 @@
         </w:rPr>
         <w:t xml:space="preserve">поддержка этого типа памяти. Имеется дополнительный слот для видеокарты и есть возможность установки дополнительной с технологией </w:t>
       </w:r>
-      <w:proofErr w:type="spellStart"/>
       <w:r>
         <w:rPr>
           <w:rFonts w:ascii="Times New Roman" w:hAnsi="Times New Roman" w:cs="Times New Roman"/>
@@ -3905,7 +3793,6 @@
         </w:rPr>
         <w:t>CrossFire</w:t>
       </w:r>
-      <w:proofErr w:type="spellEnd"/>
       <w:r>
         <w:rPr>
           <w:rFonts w:ascii="Times New Roman" w:hAnsi="Times New Roman" w:cs="Times New Roman"/>
@@ -5504,7 +5391,31 @@
           <w:sz w:val="28"/>
           <w:szCs w:val="28"/>
         </w:rPr>
-        <w:t xml:space="preserve">В ходе выполнения 2 практической работы была рассмотрены основные операции с двоичной системой. </w:t>
+        <w:t xml:space="preserve">В ходе выполнения </w:t>
+      </w:r>
+      <w:r>
+        <w:rPr>
+          <w:rFonts w:ascii="Times New Roman" w:hAnsi="Times New Roman" w:cs="Times New Roman"/>
+          <w:sz w:val="28"/>
+          <w:szCs w:val="28"/>
+        </w:rPr>
+        <w:t>3</w:t>
+      </w:r>
+      <w:r>
+        <w:rPr>
+          <w:rFonts w:ascii="Times New Roman" w:hAnsi="Times New Roman" w:cs="Times New Roman"/>
+          <w:sz w:val="28"/>
+          <w:szCs w:val="28"/>
+        </w:rPr>
+        <w:t xml:space="preserve"> практической работы была </w:t>
+      </w:r>
+      <w:r>
+        <w:rPr>
+          <w:rFonts w:ascii="Times New Roman" w:hAnsi="Times New Roman" w:cs="Times New Roman"/>
+          <w:sz w:val="28"/>
+          <w:szCs w:val="28"/>
+        </w:rPr>
+        <w:t>собрана комплектация ВС с учетом условий варианта.</w:t>
       </w:r>
     </w:p>
     <w:p>
@@ -7359,7 +7270,7 @@
 </file>
 
 <file path=customXml/itemProps1.xml><?xml version="1.0" encoding="utf-8"?>
-<ds:datastoreItem xmlns:ds="http://schemas.openxmlformats.org/officeDocument/2006/customXml" ds:itemID="{F1D8BB40-A08B-4896-8007-8E2D0A10DCCF}">
+<ds:datastoreItem xmlns:ds="http://schemas.openxmlformats.org/officeDocument/2006/customXml" ds:itemID="{A4DCDF64-F544-491F-B120-03C98A89F772}">
   <ds:schemaRefs>
     <ds:schemaRef ds:uri="http://schemas.openxmlformats.org/officeDocument/2006/bibliography"/>
   </ds:schemaRefs>

</xml_diff>